<commit_message>
Fully working local message sending
</commit_message>
<xml_diff>
--- a/csv_parser/schema.docx
+++ b/csv_parser/schema.docx
@@ -603,9 +603,7 @@
             <w:tcW w:type="dxa" w:w="1701"/>
           </w:tcPr>
           <w:p>
-            <w:r>
-              <w:t>EXTREME</w:t>
-            </w:r>
+            <w:r/>
           </w:p>
         </w:tc>
       </w:tr>
@@ -626,7 +624,7 @@
           </w:tcPr>
           <w:p>
             <w:r>
-              <w:t>informations complémentaires</w:t>
+              <w:t>Informations complémentaires</w:t>
             </w:r>
           </w:p>
         </w:tc>
@@ -656,6 +654,66 @@
           </w:tcPr>
           <w:p>
             <w:r/>
+          </w:p>
+        </w:tc>
+        <w:tc>
+          <w:tcPr>
+            <w:tcW w:type="dxa" w:w="1701"/>
+          </w:tcPr>
+          <w:p>
+            <w:r/>
+          </w:p>
+        </w:tc>
+      </w:tr>
+      <w:tr>
+        <w:tc>
+          <w:tcPr>
+            <w:tcW w:type="dxa" w:w="1701"/>
+          </w:tcPr>
+          <w:p>
+            <w:r>
+              <w:t>freetext</w:t>
+            </w:r>
+          </w:p>
+        </w:tc>
+        <w:tc>
+          <w:tcPr>
+            <w:tcW w:type="dxa" w:w="1984"/>
+          </w:tcPr>
+          <w:p>
+            <w:r>
+              <w:t>Description de l'affaire</w:t>
+            </w:r>
+          </w:p>
+        </w:tc>
+        <w:tc>
+          <w:tcPr>
+            <w:tcW w:type="dxa" w:w="1134"/>
+          </w:tcPr>
+          <w:p>
+            <w:r>
+              <w:t>string</w:t>
+            </w:r>
+          </w:p>
+        </w:tc>
+        <w:tc>
+          <w:tcPr>
+            <w:tcW w:type="dxa" w:w="1417"/>
+          </w:tcPr>
+          <w:p>
+            <w:r>
+              <w:t>0..1</w:t>
+            </w:r>
+          </w:p>
+        </w:tc>
+        <w:tc>
+          <w:tcPr>
+            <w:tcW w:type="dxa" w:w="4535"/>
+          </w:tcPr>
+          <w:p>
+            <w:r>
+              <w:t>Texte libre permettant de donner des informations supplémentaires concernant l'affaire</w:t>
+            </w:r>
           </w:p>
         </w:tc>
         <w:tc>
@@ -1196,7 +1254,7 @@
           </w:tcPr>
           <w:p>
             <w:r>
-              <w:t>alertSource</w:t>
+              <w:t>contact</w:t>
             </w:r>
           </w:p>
         </w:tc>
@@ -1216,7 +1274,7 @@
           </w:tcPr>
           <w:p>
             <w:r>
-              <w:t>cf. type alertSource</w:t>
+              <w:t>cf. type contact</w:t>
             </w:r>
           </w:p>
         </w:tc>
@@ -1972,7 +2030,7 @@
             <w:r>
               <w:t>string</w:t>
               <w:br/>
-              <w:t>(ENUM: France, …)</w:t>
+              <w:t>(ENUM: France, Allemagne, Espagne, Italie, Suisse, Luxembourg, Belgique)</w:t>
             </w:r>
           </w:p>
         </w:tc>
@@ -2012,7 +2070,7 @@
           </w:tcPr>
           <w:p>
             <w:r>
-              <w:t>comment</w:t>
+              <w:t>freetext</w:t>
             </w:r>
           </w:p>
         </w:tc>
@@ -2238,7 +2296,9 @@
           </w:tcPr>
           <w:p>
             <w:r>
-              <w:t>phoneNumber</w:t>
+              <w:t>string</w:t>
+              <w:br/>
+              <w:t>(REGEX: tel:([#\+\*]|37000|00+)?[0-9]{2,15})</w:t>
             </w:r>
           </w:p>
         </w:tc>
@@ -2408,7 +2468,7 @@
           </w:tcPr>
           <w:p>
             <w:r>
-              <w:t xml:space="preserve">Prénom </w:t>
+              <w:t>Prénom usuel</w:t>
             </w:r>
           </w:p>
         </w:tc>
@@ -2437,7 +2497,9 @@
             <w:tcW w:type="dxa" w:w="4535"/>
           </w:tcPr>
           <w:p>
-            <w:r/>
+            <w:r>
+              <w:t>Prénom usuel du patient</w:t>
+            </w:r>
           </w:p>
         </w:tc>
         <w:tc>
@@ -2567,9 +2629,7 @@
             <w:tcW w:type="dxa" w:w="1701"/>
           </w:tcPr>
           <w:p>
-            <w:r>
-              <w:t>2017-06-21</w:t>
-            </w:r>
+            <w:r/>
           </w:p>
         </w:tc>
       </w:tr>
@@ -2602,7 +2662,7 @@
             <w:r>
               <w:t>string</w:t>
               <w:br/>
-              <w:t>(REGEX: P([0-9]{1,3}Y|[0-9]{1,2}M|[0-9]{1,2}D))</w:t>
+              <w:t>(REGEX: )</w:t>
             </w:r>
           </w:p>
         </w:tc>
@@ -2621,9 +2681,7 @@
             <w:tcW w:type="dxa" w:w="4535"/>
           </w:tcPr>
           <w:p>
-            <w:r>
-              <w:t>Age du patient au format 'durée' ISO-8601 : 'P' suivi de la durée, suivi du type (Y : années, M : mois, D : jours)</w:t>
-            </w:r>
+            <w:r/>
           </w:p>
         </w:tc>
         <w:tc>
@@ -2768,7 +2826,7 @@
           </w:tcPr>
           <w:p>
             <w:r>
-              <w:t>details</w:t>
+              <w:t>freetext</w:t>
             </w:r>
           </w:p>
         </w:tc>
@@ -3078,7 +3136,9 @@
           </w:tcPr>
           <w:p>
             <w:r>
-              <w:t>phoneNumber</w:t>
+              <w:t>string</w:t>
+              <w:br/>
+              <w:t>(REGEX: tel:([#\+\*]|37000|00+)?[0-9]{2,15})</w:t>
             </w:r>
           </w:p>
         </w:tc>
@@ -3140,7 +3200,9 @@
           </w:tcPr>
           <w:p>
             <w:r>
-              <w:t>phoneNumber</w:t>
+              <w:t>string</w:t>
+              <w:br/>
+              <w:t>(REGEX: tel:([#\+\*]|37000|00+)?[0-9]{2,15})</w:t>
             </w:r>
           </w:p>
         </w:tc>
@@ -3871,7 +3933,7 @@
         <w:pStyle w:val="Heading1"/>
       </w:pPr>
       <w:r>
-        <w:t>Type alertSource</w:t>
+        <w:t>Type contact</w:t>
       </w:r>
     </w:p>
     <w:tbl>
@@ -3958,7 +4020,7 @@
           </w:tcPr>
           <w:p>
             <w:r>
-              <w:t>channel</w:t>
+              <w:t>type</w:t>
             </w:r>
           </w:p>
         </w:tc>
@@ -4020,7 +4082,7 @@
           </w:tcPr>
           <w:p>
             <w:r>
-              <w:t>dialledURI</w:t>
+              <w:t>detail</w:t>
             </w:r>
           </w:p>
         </w:tc>
@@ -4040,7 +4102,9 @@
           </w:tcPr>
           <w:p>
             <w:r>
-              <w:t>phoneNumber</w:t>
+              <w:t>string</w:t>
+              <w:br/>
+              <w:t>(REGEX: tel:([#\+\*]|37000|00+)?[0-9]{2,15})</w:t>
             </w:r>
           </w:p>
         </w:tc>
@@ -4394,7 +4458,7 @@
           </w:tcPr>
           <w:p>
             <w:r>
-              <w:t>Identifiant unique de l'opérataur ayant traité l'alerte</w:t>
+              <w:t>Identifiant unique de l'opérateur ayant traité l'alerte</w:t>
             </w:r>
           </w:p>
         </w:tc>
@@ -5356,7 +5420,7 @@
           </w:tcPr>
           <w:p>
             <w:r>
-              <w:t>comment</w:t>
+              <w:t>freetext</w:t>
             </w:r>
           </w:p>
         </w:tc>
@@ -6176,7 +6240,7 @@
           </w:tcPr>
           <w:p>
             <w:r>
-              <w:t>details</w:t>
+              <w:t>detail</w:t>
             </w:r>
           </w:p>
         </w:tc>
@@ -6756,7 +6820,7 @@
           </w:tcPr>
           <w:p>
             <w:r>
-              <w:t>service</w:t>
+              <w:t>entity</w:t>
             </w:r>
           </w:p>
         </w:tc>
@@ -6796,7 +6860,7 @@
           </w:tcPr>
           <w:p>
             <w:r>
-              <w:t>Nom du service/département/entité concerné au sein de l'établissement</w:t>
+              <w:t>Nom du service concerné au sein de l'établissement</w:t>
             </w:r>
           </w:p>
         </w:tc>
@@ -6988,7 +7052,7 @@
           </w:tcPr>
           <w:p>
             <w:r>
-              <w:t>cf. type object</w:t>
+              <w:t>string</w:t>
             </w:r>
           </w:p>
         </w:tc>
@@ -7783,92 +7847,6 @@
         <w:pStyle w:val="Heading1"/>
       </w:pPr>
       <w:r>
-        <w:t>Type object</w:t>
-      </w:r>
-    </w:p>
-    <w:tbl>
-      <w:tblPr>
-        <w:tblStyle w:val="MediumShading1-Accent1"/>
-        <w:tblW w:type="auto" w:w="0"/>
-        <w:tblLayout w:type="fixed"/>
-        <w:tblLook w:firstColumn="1" w:firstRow="1" w:lastColumn="0" w:lastRow="0" w:noHBand="0" w:noVBand="1" w:val="04A0"/>
-      </w:tblPr>
-      <w:tblGrid>
-        <w:gridCol w:w="2040"/>
-        <w:gridCol w:w="2040"/>
-        <w:gridCol w:w="2040"/>
-        <w:gridCol w:w="2040"/>
-        <w:gridCol w:w="2040"/>
-        <w:gridCol w:w="2040"/>
-      </w:tblGrid>
-      <w:tr>
-        <w:tc>
-          <w:tcPr>
-            <w:tcW w:type="dxa" w:w="1701"/>
-          </w:tcPr>
-          <w:p>
-            <w:r>
-              <w:t>Nom de balise</w:t>
-            </w:r>
-          </w:p>
-        </w:tc>
-        <w:tc>
-          <w:tcPr>
-            <w:tcW w:type="dxa" w:w="1984"/>
-          </w:tcPr>
-          <w:p>
-            <w:r>
-              <w:t>Champ correspondant</w:t>
-            </w:r>
-          </w:p>
-        </w:tc>
-        <w:tc>
-          <w:tcPr>
-            <w:tcW w:type="dxa" w:w="1134"/>
-          </w:tcPr>
-          <w:p>
-            <w:r>
-              <w:t>Format</w:t>
-            </w:r>
-          </w:p>
-        </w:tc>
-        <w:tc>
-          <w:tcPr>
-            <w:tcW w:type="dxa" w:w="1417"/>
-          </w:tcPr>
-          <w:p>
-            <w:r>
-              <w:t>Cardinalité</w:t>
-            </w:r>
-          </w:p>
-        </w:tc>
-        <w:tc>
-          <w:tcPr>
-            <w:tcW w:type="dxa" w:w="4535"/>
-          </w:tcPr>
-          <w:p>
-            <w:r>
-              <w:t>Description</w:t>
-            </w:r>
-          </w:p>
-        </w:tc>
-        <w:tc>
-          <w:tcPr>
-            <w:tcW w:type="dxa" w:w="1701"/>
-          </w:tcPr>
-          <w:p>
-            <w:r>
-              <w:t>Exemple</w:t>
-            </w:r>
-          </w:p>
-        </w:tc>
-      </w:tr>
-    </w:tbl>
-    <w:p>
-      <w:pPr>
-        <w:pStyle w:val="Heading1"/>
-      </w:pPr>
-      <w:r>
         <w:t>Type coord</w:t>
       </w:r>
     </w:p>
@@ -8488,7 +8466,7 @@
           </w:tcPr>
           <w:p>
             <w:r>
-              <w:t>Source de l'identifiant</w:t>
+              <w:t>Source de l'identifiant / Autre type d'identifiant</w:t>
             </w:r>
           </w:p>
         </w:tc>
@@ -8519,7 +8497,9 @@
             <w:tcW w:type="dxa" w:w="4535"/>
           </w:tcPr>
           <w:p>
-            <w:r/>
+            <w:r>
+              <w:t>idem autre type d'identifiant + identifiant ?</w:t>
+            </w:r>
           </w:p>
         </w:tc>
         <w:tc>
@@ -8872,7 +8852,7 @@
           </w:tcPr>
           <w:p>
             <w:r>
-              <w:t>details</w:t>
+              <w:t>freetext</w:t>
             </w:r>
           </w:p>
         </w:tc>

</xml_diff>